<commit_message>
MAJ Final Tuto Git
Fin de la rédaction du tutoriel sur Git
</commit_message>
<xml_diff>
--- a/TUTO-GIT.docx
+++ b/TUTO-GIT.docx
@@ -3,6 +3,9 @@
 <w:document xmlns:wpc="http://schemas.microsoft.com/office/word/2010/wordprocessingCanvas" xmlns:cx="http://schemas.microsoft.com/office/drawing/2014/chartex" xmlns:cx1="http://schemas.microsoft.com/office/drawing/2015/9/8/chartex" xmlns:cx2="http://schemas.microsoft.com/office/drawing/2015/10/21/chartex" xmlns:cx3="http://schemas.microsoft.com/office/drawing/2016/5/9/chartex" xmlns:cx4="http://schemas.microsoft.com/office/drawing/2016/5/10/chartex" xmlns:cx5="http://schemas.microsoft.com/office/drawing/2016/5/11/chartex" xmlns:cx6="http://schemas.microsoft.com/office/drawing/2016/5/12/chartex" xmlns:cx7="http://schemas.microsoft.com/office/drawing/2016/5/13/chartex" xmlns:cx8="http://schemas.microsoft.com/office/drawing/2016/5/14/chartex" xmlns:mc="http://schemas.openxmlformats.org/markup-compatibility/2006" xmlns:aink="http://schemas.microsoft.com/office/drawing/2016/ink" xmlns:am3d="http://schemas.microsoft.com/office/drawing/2017/model3d" xmlns:o="urn:schemas-microsoft-com:office:office" xmlns:r="http://schemas.openxmlformats.org/officeDocument/2006/relationships" xmlns:m="http://schemas.openxmlformats.org/officeDocument/2006/math" xmlns:v="urn:schemas-microsoft-com:vml" xmlns:wp14="http://schemas.microsoft.com/office/word/2010/wordprocessingDrawing" xmlns:wp="http://schemas.openxmlformats.org/drawingml/2006/wordprocessingDrawing" xmlns:w10="urn:schemas-microsoft-com:office:word" xmlns:w="http://schemas.openxmlformats.org/wordprocessingml/2006/main" xmlns:w14="http://schemas.microsoft.com/office/word/2010/wordml" xmlns:w15="http://schemas.microsoft.com/office/word/2012/wordml" xmlns:w16cex="http://schemas.microsoft.com/office/word/2018/wordml/cex" xmlns:w16cid="http://schemas.microsoft.com/office/word/2016/wordml/cid" xmlns:w16="http://schemas.microsoft.com/office/word/2018/wordml" xmlns:w16se="http://schemas.microsoft.com/office/word/2015/wordml/symex" xmlns:wpg="http://schemas.microsoft.com/office/word/2010/wordprocessingGroup" xmlns:wpi="http://schemas.microsoft.com/office/word/2010/wordprocessingInk" xmlns:wne="http://schemas.microsoft.com/office/word/2006/wordml" xmlns:wps="http://schemas.microsoft.com/office/word/2010/wordprocessingShape" mc:Ignorable="w14 w15 w16se w16cid w16 w16cex wp14">
   <w:body>
     <w:p>
+      <w:r>
+        <w:t xml:space="preserve">// </w:t>
+      </w:r>
       <w:r>
         <w:t>Télécharger GitHub Desktop </w:t>
       </w:r>
@@ -43,7 +46,13 @@
     </w:p>
     <w:p>
       <w:r>
-        <w:t>Faire ses modifications en interne, jusqu’à vouloir créer la maj, ajouter un nom et une description</w:t>
+        <w:t>Faire ses modifications en interne, jusqu’à vouloir créer la maj</w:t>
+      </w:r>
+      <w:r>
+        <w:t xml:space="preserve"> (une version)</w:t>
+      </w:r>
+      <w:r>
+        <w:t>, ajouter un nom et une description</w:t>
       </w:r>
     </w:p>
     <w:p>
@@ -105,7 +114,6 @@
     <w:p/>
     <w:p/>
     <w:p/>
-    <w:p/>
     <w:p>
       <w:pPr>
         <w:rPr>
@@ -230,7 +238,188 @@
     </w:p>
     <w:p>
       <w:r>
-        <w:t>Il est possible de créer plusieurs commit (version de maj) et ensuite de tout push en même temps.</w:t>
+        <w:t xml:space="preserve">Il est possible de créer plusieurs </w:t>
+      </w:r>
+      <w:proofErr w:type="gramStart"/>
+      <w:r>
+        <w:t>commit</w:t>
+      </w:r>
+      <w:proofErr w:type="gramEnd"/>
+      <w:r>
+        <w:t xml:space="preserve"> (version de maj) et ensuite de tout push en même temps.</w:t>
+      </w:r>
+    </w:p>
+    <w:p/>
+    <w:p>
+      <w:pPr>
+        <w:rPr>
+          <w:b/>
+          <w:bCs/>
+          <w:sz w:val="24"/>
+          <w:szCs w:val="24"/>
+        </w:rPr>
+      </w:pPr>
+      <w:r>
+        <w:rPr>
+          <w:b/>
+          <w:bCs/>
+          <w:sz w:val="24"/>
+          <w:szCs w:val="24"/>
+        </w:rPr>
+        <w:t>Avant chaque début de travail</w:t>
+      </w:r>
+      <w:r>
+        <w:rPr>
+          <w:b/>
+          <w:bCs/>
+          <w:sz w:val="24"/>
+          <w:szCs w:val="24"/>
+        </w:rPr>
+        <w:t xml:space="preserve"> (ou simplement se mettre à jour)</w:t>
+      </w:r>
+      <w:r>
+        <w:rPr>
+          <w:b/>
+          <w:bCs/>
+          <w:sz w:val="24"/>
+          <w:szCs w:val="24"/>
+        </w:rPr>
+        <w:t>, il faut remettre son fichier interne à jour (si quelqu’un à modifier les fichiers entre 2) :</w:t>
+      </w:r>
+    </w:p>
+    <w:p>
+      <w:r>
+        <w:t xml:space="preserve">Pour cela il faut recharger avec </w:t>
+      </w:r>
+      <w:proofErr w:type="spellStart"/>
+      <w:r>
+        <w:t>Fetch</w:t>
+      </w:r>
+      <w:proofErr w:type="spellEnd"/>
+      <w:r>
+        <w:t xml:space="preserve"> Origin</w:t>
+      </w:r>
+    </w:p>
+    <w:p>
+      <w:r>
+        <w:rPr>
+          <w:noProof/>
+        </w:rPr>
+        <w:drawing>
+          <wp:inline distT="0" distB="0" distL="0" distR="0" wp14:anchorId="2C79E649" wp14:editId="1C643DD3">
+            <wp:extent cx="5760720" cy="415290"/>
+            <wp:effectExtent l="0" t="0" r="0" b="3810"/>
+            <wp:docPr id="3" name="Image 3"/>
+            <wp:cNvGraphicFramePr>
+              <a:graphicFrameLocks xmlns:a="http://schemas.openxmlformats.org/drawingml/2006/main" noChangeAspect="1"/>
+            </wp:cNvGraphicFramePr>
+            <a:graphic xmlns:a="http://schemas.openxmlformats.org/drawingml/2006/main">
+              <a:graphicData uri="http://schemas.openxmlformats.org/drawingml/2006/picture">
+                <pic:pic xmlns:pic="http://schemas.openxmlformats.org/drawingml/2006/picture">
+                  <pic:nvPicPr>
+                    <pic:cNvPr id="3" name="Image 3"/>
+                    <pic:cNvPicPr/>
+                  </pic:nvPicPr>
+                  <pic:blipFill>
+                    <a:blip r:embed="rId7">
+                      <a:extLst>
+                        <a:ext uri="{28A0092B-C50C-407E-A947-70E740481C1C}">
+                          <a14:useLocalDpi xmlns:a14="http://schemas.microsoft.com/office/drawing/2010/main" val="0"/>
+                        </a:ext>
+                      </a:extLst>
+                    </a:blip>
+                    <a:stretch>
+                      <a:fillRect/>
+                    </a:stretch>
+                  </pic:blipFill>
+                  <pic:spPr>
+                    <a:xfrm>
+                      <a:off x="0" y="0"/>
+                      <a:ext cx="5760720" cy="415290"/>
+                    </a:xfrm>
+                    <a:prstGeom prst="rect">
+                      <a:avLst/>
+                    </a:prstGeom>
+                  </pic:spPr>
+                </pic:pic>
+              </a:graphicData>
+            </a:graphic>
+          </wp:inline>
+        </w:drawing>
+      </w:r>
+    </w:p>
+    <w:p>
+      <w:r>
+        <w:t xml:space="preserve">Et ensuite Pull Origin (si le </w:t>
+      </w:r>
+      <w:r>
+        <w:t>P</w:t>
+      </w:r>
+      <w:r>
+        <w:t xml:space="preserve">ull </w:t>
+      </w:r>
+      <w:r>
+        <w:t>O</w:t>
+      </w:r>
+      <w:r>
+        <w:t>rigin ne s’affiche</w:t>
+      </w:r>
+      <w:r>
+        <w:t>, c’est qu’il n’y a pas eu de modification</w:t>
+      </w:r>
+      <w:r>
+        <w:t xml:space="preserve"> depuis</w:t>
+      </w:r>
+      <w:r>
+        <w:t>)</w:t>
+      </w:r>
+    </w:p>
+    <w:p>
+      <w:r>
+        <w:rPr>
+          <w:noProof/>
+        </w:rPr>
+        <w:drawing>
+          <wp:inline distT="0" distB="0" distL="0" distR="0" wp14:anchorId="6B1211F0" wp14:editId="47275EFF">
+            <wp:extent cx="5760720" cy="408305"/>
+            <wp:effectExtent l="0" t="0" r="0" b="0"/>
+            <wp:docPr id="4" name="Image 4"/>
+            <wp:cNvGraphicFramePr>
+              <a:graphicFrameLocks xmlns:a="http://schemas.openxmlformats.org/drawingml/2006/main" noChangeAspect="1"/>
+            </wp:cNvGraphicFramePr>
+            <a:graphic xmlns:a="http://schemas.openxmlformats.org/drawingml/2006/main">
+              <a:graphicData uri="http://schemas.openxmlformats.org/drawingml/2006/picture">
+                <pic:pic xmlns:pic="http://schemas.openxmlformats.org/drawingml/2006/picture">
+                  <pic:nvPicPr>
+                    <pic:cNvPr id="4" name="Image 4"/>
+                    <pic:cNvPicPr/>
+                  </pic:nvPicPr>
+                  <pic:blipFill>
+                    <a:blip r:embed="rId8">
+                      <a:extLst>
+                        <a:ext uri="{28A0092B-C50C-407E-A947-70E740481C1C}">
+                          <a14:useLocalDpi xmlns:a14="http://schemas.microsoft.com/office/drawing/2010/main" val="0"/>
+                        </a:ext>
+                      </a:extLst>
+                    </a:blip>
+                    <a:stretch>
+                      <a:fillRect/>
+                    </a:stretch>
+                  </pic:blipFill>
+                  <pic:spPr>
+                    <a:xfrm>
+                      <a:off x="0" y="0"/>
+                      <a:ext cx="5760720" cy="408305"/>
+                    </a:xfrm>
+                    <a:prstGeom prst="rect">
+                      <a:avLst/>
+                    </a:prstGeom>
+                  </pic:spPr>
+                </pic:pic>
+              </a:graphicData>
+            </a:graphic>
+          </wp:inline>
+        </w:drawing>
       </w:r>
     </w:p>
     <w:sectPr>

</xml_diff>

<commit_message>
test sur le tuto
test
</commit_message>
<xml_diff>
--- a/TUTO-GIT.docx
+++ b/TUTO-GIT.docx
@@ -1,6 +1,6 @@
 
 <file path=word/document.xml><?xml version="1.0" encoding="utf-8"?>
-<w:document xmlns:wpc="http://schemas.microsoft.com/office/word/2010/wordprocessingCanvas" xmlns:cx="http://schemas.microsoft.com/office/drawing/2014/chartex" xmlns:cx1="http://schemas.microsoft.com/office/drawing/2015/9/8/chartex" xmlns:cx2="http://schemas.microsoft.com/office/drawing/2015/10/21/chartex" xmlns:cx3="http://schemas.microsoft.com/office/drawing/2016/5/9/chartex" xmlns:cx4="http://schemas.microsoft.com/office/drawing/2016/5/10/chartex" xmlns:cx5="http://schemas.microsoft.com/office/drawing/2016/5/11/chartex" xmlns:cx6="http://schemas.microsoft.com/office/drawing/2016/5/12/chartex" xmlns:cx7="http://schemas.microsoft.com/office/drawing/2016/5/13/chartex" xmlns:cx8="http://schemas.microsoft.com/office/drawing/2016/5/14/chartex" xmlns:mc="http://schemas.openxmlformats.org/markup-compatibility/2006" xmlns:aink="http://schemas.microsoft.com/office/drawing/2016/ink" xmlns:am3d="http://schemas.microsoft.com/office/drawing/2017/model3d" xmlns:o="urn:schemas-microsoft-com:office:office" xmlns:r="http://schemas.openxmlformats.org/officeDocument/2006/relationships" xmlns:m="http://schemas.openxmlformats.org/officeDocument/2006/math" xmlns:v="urn:schemas-microsoft-com:vml" xmlns:wp14="http://schemas.microsoft.com/office/word/2010/wordprocessingDrawing" xmlns:wp="http://schemas.openxmlformats.org/drawingml/2006/wordprocessingDrawing" xmlns:w10="urn:schemas-microsoft-com:office:word" xmlns:w="http://schemas.openxmlformats.org/wordprocessingml/2006/main" xmlns:w14="http://schemas.microsoft.com/office/word/2010/wordml" xmlns:w15="http://schemas.microsoft.com/office/word/2012/wordml" xmlns:w16cex="http://schemas.microsoft.com/office/word/2018/wordml/cex" xmlns:w16cid="http://schemas.microsoft.com/office/word/2016/wordml/cid" xmlns:w16="http://schemas.microsoft.com/office/word/2018/wordml" xmlns:w16se="http://schemas.microsoft.com/office/word/2015/wordml/symex" xmlns:wpg="http://schemas.microsoft.com/office/word/2010/wordprocessingGroup" xmlns:wpi="http://schemas.microsoft.com/office/word/2010/wordprocessingInk" xmlns:wne="http://schemas.microsoft.com/office/word/2006/wordml" xmlns:wps="http://schemas.microsoft.com/office/word/2010/wordprocessingShape" mc:Ignorable="w14 w15 w16se w16cid w16 w16cex wp14">
+<w:document xmlns:wpc="http://schemas.microsoft.com/office/word/2010/wordprocessingCanvas" xmlns:mc="http://schemas.openxmlformats.org/markup-compatibility/2006" xmlns:o="urn:schemas-microsoft-com:office:office" xmlns:r="http://schemas.openxmlformats.org/officeDocument/2006/relationships" xmlns:m="http://schemas.openxmlformats.org/officeDocument/2006/math" xmlns:v="urn:schemas-microsoft-com:vml" xmlns:wp14="http://schemas.microsoft.com/office/word/2010/wordprocessingDrawing" xmlns:wp="http://schemas.openxmlformats.org/drawingml/2006/wordprocessingDrawing" xmlns:w10="urn:schemas-microsoft-com:office:word" xmlns:w="http://schemas.openxmlformats.org/wordprocessingml/2006/main" xmlns:w14="http://schemas.microsoft.com/office/word/2010/wordml" xmlns:w15="http://schemas.microsoft.com/office/word/2012/wordml" xmlns:wpg="http://schemas.microsoft.com/office/word/2010/wordprocessingGroup" xmlns:wpi="http://schemas.microsoft.com/office/word/2010/wordprocessingInk" xmlns:wne="http://schemas.microsoft.com/office/word/2006/wordml" xmlns:wps="http://schemas.microsoft.com/office/word/2010/wordprocessingShape" mc:Ignorable="w14 w15 wp14">
   <w:body>
     <w:p>
       <w:pPr>
@@ -98,6 +98,7 @@
       <w:r>
         <w:rPr>
           <w:noProof/>
+          <w:lang w:eastAsia="fr-FR"/>
         </w:rPr>
         <w:drawing>
           <wp:inline distT="0" distB="0" distL="0" distR="0" wp14:anchorId="6EF39CCA" wp14:editId="12D2DD35">
@@ -217,6 +218,7 @@
           <w:noProof/>
           <w:sz w:val="24"/>
           <w:szCs w:val="24"/>
+          <w:lang w:eastAsia="fr-FR"/>
         </w:rPr>
         <w:drawing>
           <wp:inline distT="0" distB="0" distL="0" distR="0" wp14:anchorId="74E51165" wp14:editId="35B95AD3">
@@ -273,15 +275,7 @@
     </w:p>
     <w:p>
       <w:r>
-        <w:t xml:space="preserve">Il est possible de créer plusieurs </w:t>
-      </w:r>
-      <w:proofErr w:type="gramStart"/>
-      <w:r>
-        <w:t>commit</w:t>
-      </w:r>
-      <w:proofErr w:type="gramEnd"/>
-      <w:r>
-        <w:t xml:space="preserve"> (version de maj) et ensuite de tout push en même temps.</w:t>
+        <w:t>Il est possible de créer plusieurs commit (version de maj) et ensuite de tout push en même temps.</w:t>
       </w:r>
     </w:p>
     <w:p/>
@@ -332,13 +326,19 @@
       </w:r>
       <w:proofErr w:type="spellEnd"/>
       <w:r>
-        <w:t xml:space="preserve"> Origin</w:t>
-      </w:r>
+        <w:t xml:space="preserve"> </w:t>
+      </w:r>
+      <w:proofErr w:type="spellStart"/>
+      <w:r>
+        <w:t>Origin</w:t>
+      </w:r>
+      <w:proofErr w:type="spellEnd"/>
     </w:p>
     <w:p>
       <w:r>
         <w:rPr>
           <w:noProof/>
+          <w:lang w:eastAsia="fr-FR"/>
         </w:rPr>
         <w:drawing>
           <wp:inline distT="0" distB="0" distL="0" distR="0" wp14:anchorId="2C79E649" wp14:editId="1C643DD3">
@@ -413,6 +413,7 @@
       <w:r>
         <w:rPr>
           <w:noProof/>
+          <w:lang w:eastAsia="fr-FR"/>
         </w:rPr>
         <w:drawing>
           <wp:inline distT="0" distB="0" distL="0" distR="0" wp14:anchorId="6B1211F0" wp14:editId="47275EFF">
@@ -457,6 +458,14 @@
         </w:drawing>
       </w:r>
     </w:p>
+    <w:p/>
+    <w:p>
+      <w:r>
+        <w:t>test</w:t>
+      </w:r>
+      <w:bookmarkStart w:id="0" w:name="_GoBack"/>
+      <w:bookmarkEnd w:id="0"/>
+    </w:p>
     <w:sectPr>
       <w:pgSz w:w="11906" w:h="16838"/>
       <w:pgMar w:top="1417" w:right="1417" w:bottom="1417" w:left="1417" w:header="708" w:footer="708" w:gutter="0"/>
@@ -468,7 +477,7 @@
 </file>
 
 <file path=word/styles.xml><?xml version="1.0" encoding="utf-8"?>
-<w:styles xmlns:mc="http://schemas.openxmlformats.org/markup-compatibility/2006" xmlns:r="http://schemas.openxmlformats.org/officeDocument/2006/relationships" xmlns:w="http://schemas.openxmlformats.org/wordprocessingml/2006/main" xmlns:w14="http://schemas.microsoft.com/office/word/2010/wordml" xmlns:w15="http://schemas.microsoft.com/office/word/2012/wordml" xmlns:w16cex="http://schemas.microsoft.com/office/word/2018/wordml/cex" xmlns:w16cid="http://schemas.microsoft.com/office/word/2016/wordml/cid" xmlns:w16="http://schemas.microsoft.com/office/word/2018/wordml" xmlns:w16se="http://schemas.microsoft.com/office/word/2015/wordml/symex" mc:Ignorable="w14 w15 w16se w16cid w16 w16cex">
+<w:styles xmlns:mc="http://schemas.openxmlformats.org/markup-compatibility/2006" xmlns:r="http://schemas.openxmlformats.org/officeDocument/2006/relationships" xmlns:w="http://schemas.openxmlformats.org/wordprocessingml/2006/main" xmlns:w14="http://schemas.microsoft.com/office/word/2010/wordml" xmlns:w15="http://schemas.microsoft.com/office/word/2012/wordml" mc:Ignorable="w14 w15">
   <w:docDefaults>
     <w:rPrDefault>
       <w:rPr>
@@ -484,7 +493,7 @@
       </w:pPr>
     </w:pPrDefault>
   </w:docDefaults>
-  <w:latentStyles w:defLockedState="0" w:defUIPriority="99" w:defSemiHidden="0" w:defUnhideWhenUsed="0" w:defQFormat="0" w:count="376">
+  <w:latentStyles w:defLockedState="0" w:defUIPriority="99" w:defSemiHidden="0" w:defUnhideWhenUsed="0" w:defQFormat="0" w:count="371">
     <w:lsdException w:name="Normal" w:uiPriority="0" w:qFormat="1"/>
     <w:lsdException w:name="heading 1" w:uiPriority="9" w:qFormat="1"/>
     <w:lsdException w:name="heading 2" w:semiHidden="1" w:uiPriority="9" w:unhideWhenUsed="1" w:qFormat="1"/>
@@ -856,11 +865,6 @@
     <w:lsdException w:name="List Table 5 Dark Accent 6" w:uiPriority="50"/>
     <w:lsdException w:name="List Table 6 Colorful Accent 6" w:uiPriority="51"/>
     <w:lsdException w:name="List Table 7 Colorful Accent 6" w:uiPriority="52"/>
-    <w:lsdException w:name="Mention" w:semiHidden="1" w:unhideWhenUsed="1"/>
-    <w:lsdException w:name="Smart Hyperlink" w:semiHidden="1" w:unhideWhenUsed="1"/>
-    <w:lsdException w:name="Hashtag" w:semiHidden="1" w:unhideWhenUsed="1"/>
-    <w:lsdException w:name="Unresolved Mention" w:semiHidden="1" w:unhideWhenUsed="1"/>
-    <w:lsdException w:name="Smart Link" w:semiHidden="1" w:unhideWhenUsed="1"/>
   </w:latentStyles>
   <w:style w:type="paragraph" w:default="1" w:styleId="Normal">
     <w:name w:val="Normal"/>
@@ -904,7 +908,7 @@
       <w:u w:val="single"/>
     </w:rPr>
   </w:style>
-  <w:style w:type="character" w:styleId="Mentionnonrsolue">
+  <w:style w:type="character" w:customStyle="1" w:styleId="UnresolvedMention">
     <w:name w:val="Unresolved Mention"/>
     <w:basedOn w:val="Policepardfaut"/>
     <w:uiPriority w:val="99"/>

</xml_diff>